<commit_message>
Updated scrum usage sprint length
</commit_message>
<xml_diff>
--- a/Group Contract.docx
+++ b/Group Contract.docx
@@ -40,16 +40,351 @@
         <w:rPr>
           <w:lang w:val="en-US"/>
         </w:rPr>
-        <w:t>This is a team project, no</w:t>
+        <w:t>This is a team project, not an I project. If in doubt, ask. No stupid ideas. Be honest with each other.</w:t>
+      </w:r>
+    </w:p>
+    <w:p>
+      <w:pPr>
+        <w:pStyle w:val="Heading1"/>
+        <w:rPr>
+          <w:lang w:val="en-US"/>
+        </w:rPr>
+      </w:pPr>
+      <w:r>
+        <w:rPr>
+          <w:lang w:val="en-US"/>
+        </w:rPr>
+        <w:t>Grammar</w:t>
+      </w:r>
+    </w:p>
+    <w:p>
+      <w:pPr>
+        <w:pStyle w:val="ListParagraph"/>
+        <w:numPr>
+          <w:ilvl w:val="0"/>
+          <w:numId w:val="6"/>
+        </w:numPr>
+        <w:rPr>
+          <w:lang w:val="en-US"/>
+        </w:rPr>
+      </w:pPr>
+      <w:r>
+        <w:rPr>
+          <w:lang w:val="en-US"/>
+        </w:rPr>
+        <w:t>Project spelling/grammar is to be American based.</w:t>
+      </w:r>
+    </w:p>
+    <w:p>
+      <w:pPr>
+        <w:pStyle w:val="ListParagraph"/>
+        <w:numPr>
+          <w:ilvl w:val="0"/>
+          <w:numId w:val="6"/>
+        </w:numPr>
+        <w:rPr>
+          <w:lang w:val="en-US"/>
+        </w:rPr>
+      </w:pPr>
+      <w:r>
+        <w:rPr>
+          <w:lang w:val="en-US"/>
+        </w:rPr>
+        <w:t>No use of contractions such as: isn’t, wasn’t, can’t and others.</w:t>
+      </w:r>
+    </w:p>
+    <w:p>
+      <w:pPr>
+        <w:pStyle w:val="Heading1"/>
+        <w:rPr>
+          <w:lang w:val="en-US"/>
+        </w:rPr>
+      </w:pPr>
+      <w:r>
+        <w:rPr>
+          <w:lang w:val="en-US"/>
+        </w:rPr>
+        <w:t>Conflict Handling</w:t>
+      </w:r>
+    </w:p>
+    <w:p>
+      <w:pPr>
+        <w:pStyle w:val="ListParagraph"/>
+        <w:numPr>
+          <w:ilvl w:val="0"/>
+          <w:numId w:val="3"/>
+        </w:numPr>
+        <w:rPr>
+          <w:lang w:val="en-US"/>
+        </w:rPr>
+      </w:pPr>
+      <w:r>
+        <w:rPr>
+          <w:lang w:val="en-US"/>
+        </w:rPr>
+        <w:t xml:space="preserve">Should issues arise professionally in the group, e.g. disagreements over a procedure, a majority win vote should decide it. </w:t>
+      </w:r>
+    </w:p>
+    <w:p>
+      <w:pPr>
+        <w:pStyle w:val="ListParagraph"/>
+        <w:numPr>
+          <w:ilvl w:val="0"/>
+          <w:numId w:val="3"/>
+        </w:numPr>
+        <w:rPr>
+          <w:lang w:val="en-US"/>
+        </w:rPr>
+      </w:pPr>
+      <w:r>
+        <w:rPr>
+          <w:lang w:val="en-US"/>
+        </w:rPr>
+        <w:t>Should someone break the contract, a penalty jar is set up. The penalty will be 5 kr.</w:t>
+      </w:r>
+    </w:p>
+    <w:p>
+      <w:pPr>
+        <w:pStyle w:val="ListParagraph"/>
+        <w:numPr>
+          <w:ilvl w:val="0"/>
+          <w:numId w:val="3"/>
+        </w:numPr>
+        <w:rPr>
+          <w:lang w:val="en-US"/>
+        </w:rPr>
+      </w:pPr>
+      <w:r>
+        <w:rPr>
+          <w:lang w:val="en-US"/>
+        </w:rPr>
+        <w:t>Matthew will keep the money until the group decides to use it.</w:t>
+      </w:r>
+    </w:p>
+    <w:p>
+      <w:pPr>
+        <w:pStyle w:val="ListParagraph"/>
+        <w:numPr>
+          <w:ilvl w:val="0"/>
+          <w:numId w:val="3"/>
+        </w:numPr>
+        <w:rPr>
+          <w:lang w:val="en-US"/>
+        </w:rPr>
+      </w:pPr>
+      <w:r>
+        <w:rPr>
+          <w:lang w:val="en-US"/>
+        </w:rPr>
+        <w:t>A log shall be kept over penalties, in the GitHub folder. The group will vote on whether the penalty will be applied or not, a majority vote is needed to decide.</w:t>
+      </w:r>
+    </w:p>
+    <w:p>
+      <w:pPr>
+        <w:pStyle w:val="ListParagraph"/>
+        <w:numPr>
+          <w:ilvl w:val="0"/>
+          <w:numId w:val="3"/>
+        </w:numPr>
+        <w:rPr>
+          <w:lang w:val="en-US"/>
+        </w:rPr>
+      </w:pPr>
+      <w:r>
+        <w:rPr>
+          <w:lang w:val="en-US"/>
+        </w:rPr>
+        <w:t>In case of disagreement, a die is rolled to decide what we do.</w:t>
+      </w:r>
+    </w:p>
+    <w:p>
+      <w:pPr>
+        <w:pStyle w:val="Heading1"/>
+        <w:rPr>
+          <w:lang w:val="en-US"/>
+        </w:rPr>
+      </w:pPr>
+      <w:r>
+        <w:rPr>
+          <w:lang w:val="en-US"/>
+        </w:rPr>
+        <w:t>Attendance and Meetings.</w:t>
+      </w:r>
+    </w:p>
+    <w:p>
+      <w:pPr>
+        <w:pStyle w:val="ListParagraph"/>
+        <w:numPr>
+          <w:ilvl w:val="0"/>
+          <w:numId w:val="1"/>
+        </w:numPr>
+        <w:spacing w:line="257" w:lineRule="auto"/>
+        <w:rPr>
+          <w:lang w:val="en-US"/>
+        </w:rPr>
+      </w:pPr>
+      <w:r>
+        <w:rPr>
+          <w:lang w:val="en-US"/>
+        </w:rPr>
+        <w:t xml:space="preserve">You are expected to show up every day. If unable to attend, inform the group via the common text chat. </w:t>
+      </w:r>
+    </w:p>
+    <w:p>
+      <w:pPr>
+        <w:pStyle w:val="ListParagraph"/>
+        <w:numPr>
+          <w:ilvl w:val="0"/>
+          <w:numId w:val="1"/>
+        </w:numPr>
+        <w:spacing w:line="257" w:lineRule="auto"/>
+        <w:rPr>
+          <w:lang w:val="en-US"/>
+        </w:rPr>
+      </w:pPr>
+      <w:r>
+        <w:rPr>
+          <w:lang w:val="en-US"/>
+        </w:rPr>
+        <w:t>If unable to attend, you are still expected to attempt to be in the daily scrum meeting via skype or another similar platform.</w:t>
+      </w:r>
+    </w:p>
+    <w:p>
+      <w:pPr>
+        <w:pStyle w:val="ListParagraph"/>
+        <w:numPr>
+          <w:ilvl w:val="0"/>
+          <w:numId w:val="1"/>
+        </w:numPr>
+        <w:spacing w:line="257" w:lineRule="auto"/>
+        <w:rPr>
+          <w:lang w:val="en-US"/>
+        </w:rPr>
+      </w:pPr>
+      <w:r>
+        <w:rPr>
+          <w:lang w:val="en-US"/>
+        </w:rPr>
+        <w:t>We will use a Facebook group and events to facilitate organization. If you cannot attend an event, please be honest about why not. Always respond to events ASAP. DO NOT RESPOND MAYBE.</w:t>
+      </w:r>
+    </w:p>
+    <w:p>
+      <w:pPr>
+        <w:pStyle w:val="ListParagraph"/>
+        <w:numPr>
+          <w:ilvl w:val="0"/>
+          <w:numId w:val="1"/>
+        </w:numPr>
+        <w:rPr>
+          <w:lang w:val="en-US"/>
+        </w:rPr>
+      </w:pPr>
+      <w:r>
+        <w:rPr>
+          <w:lang w:val="en-US"/>
+        </w:rPr>
+        <w:t>On Monday</w:t>
+      </w:r>
+      <w:r>
+        <w:rPr>
+          <w:lang w:val="en-US"/>
+        </w:rPr>
+        <w:t>,</w:t>
+      </w:r>
+      <w:r>
+        <w:rPr>
+          <w:lang w:val="en-US"/>
+        </w:rPr>
+        <w:t xml:space="preserve"> project work will start at 11:00 and you are expected to work until 14:00, every other day we start at 10:00 and end at 13:00.</w:t>
+      </w:r>
+    </w:p>
+    <w:p>
+      <w:pPr>
+        <w:pStyle w:val="Heading1"/>
+        <w:rPr>
+          <w:lang w:val="en-US"/>
+        </w:rPr>
+      </w:pPr>
+      <w:r>
+        <w:rPr>
+          <w:lang w:val="en-US"/>
+        </w:rPr>
+        <w:t>Scrum Usage</w:t>
+      </w:r>
+    </w:p>
+    <w:p>
+      <w:pPr>
+        <w:pStyle w:val="ListParagraph"/>
+        <w:numPr>
+          <w:ilvl w:val="0"/>
+          <w:numId w:val="1"/>
+        </w:numPr>
+        <w:rPr>
+          <w:lang w:val="en-US"/>
+        </w:rPr>
+      </w:pPr>
+      <w:r>
+        <w:rPr>
+          <w:lang w:val="en-US"/>
+        </w:rPr>
+        <w:t>The scrum master will change every sprint</w:t>
+      </w:r>
+    </w:p>
+    <w:p>
+      <w:pPr>
+        <w:pStyle w:val="ListParagraph"/>
+        <w:numPr>
+          <w:ilvl w:val="0"/>
+          <w:numId w:val="1"/>
+        </w:numPr>
+        <w:rPr>
+          <w:lang w:val="en-US"/>
+        </w:rPr>
+      </w:pPr>
+      <w:r>
+        <w:rPr>
+          <w:lang w:val="en-US"/>
+        </w:rPr>
+        <w:t>At the end of each sprint we will do a retrospective to reflect on our work</w:t>
+      </w:r>
+    </w:p>
+    <w:p>
+      <w:pPr>
+        <w:pStyle w:val="ListParagraph"/>
+        <w:numPr>
+          <w:ilvl w:val="0"/>
+          <w:numId w:val="1"/>
+        </w:numPr>
+        <w:rPr>
+          <w:lang w:val="en-US"/>
+        </w:rPr>
+      </w:pPr>
+      <w:r>
+        <w:rPr>
+          <w:lang w:val="en-US"/>
+        </w:rPr>
+        <w:t>We will begin each day with a sit-down meeting</w:t>
+      </w:r>
+    </w:p>
+    <w:p>
+      <w:pPr>
+        <w:pStyle w:val="ListParagraph"/>
+        <w:numPr>
+          <w:ilvl w:val="0"/>
+          <w:numId w:val="1"/>
+        </w:numPr>
+        <w:rPr>
+          <w:lang w:val="en-US"/>
+        </w:rPr>
+      </w:pPr>
+      <w:r>
+        <w:rPr>
+          <w:lang w:val="en-US"/>
+        </w:rPr>
+        <w:t>Sprints will be 1 week in length and will begin and end on wednesday.</w:t>
       </w:r>
       <w:bookmarkStart w:id="0" w:name="_GoBack"/>
       <w:bookmarkEnd w:id="0"/>
-      <w:r>
-        <w:rPr>
-          <w:lang w:val="en-US"/>
-        </w:rPr>
-        <w:t>t an I project. If in doubt, ask. No stupid ideas. Be honest with each other.</w:t>
-      </w:r>
     </w:p>
     <w:p>
       <w:pPr>
@@ -62,43 +397,89 @@
         <w:rPr>
           <w:lang w:val="en-US"/>
         </w:rPr>
-        <w:t>Grammar</w:t>
-      </w:r>
-    </w:p>
-    <w:p>
-      <w:pPr>
-        <w:pStyle w:val="ListParagraph"/>
-        <w:numPr>
-          <w:ilvl w:val="0"/>
-          <w:numId w:val="6"/>
-        </w:numPr>
-        <w:rPr>
-          <w:lang w:val="en-US"/>
-        </w:rPr>
-      </w:pPr>
-      <w:r>
-        <w:rPr>
-          <w:lang w:val="en-US"/>
-        </w:rPr>
-        <w:t>Project spelling/grammar is to be American based.</w:t>
-      </w:r>
-    </w:p>
-    <w:p>
-      <w:pPr>
-        <w:pStyle w:val="ListParagraph"/>
-        <w:numPr>
-          <w:ilvl w:val="0"/>
-          <w:numId w:val="6"/>
-        </w:numPr>
-        <w:rPr>
-          <w:lang w:val="en-US"/>
-        </w:rPr>
-      </w:pPr>
-      <w:r>
-        <w:rPr>
-          <w:lang w:val="en-US"/>
-        </w:rPr>
-        <w:t>No use of contractions such as: isn’t, wasn’t, can’t and others.</w:t>
+        <w:t>Developer Tools</w:t>
+      </w:r>
+    </w:p>
+    <w:p>
+      <w:pPr>
+        <w:pStyle w:val="ListParagraph"/>
+        <w:numPr>
+          <w:ilvl w:val="0"/>
+          <w:numId w:val="1"/>
+        </w:numPr>
+        <w:rPr>
+          <w:lang w:val="en-US"/>
+        </w:rPr>
+      </w:pPr>
+      <w:r>
+        <w:rPr>
+          <w:lang w:val="en-US"/>
+        </w:rPr>
+        <w:t>Organization of time, place, and specials meetings: Facebook and Events</w:t>
+      </w:r>
+    </w:p>
+    <w:p>
+      <w:pPr>
+        <w:pStyle w:val="ListParagraph"/>
+        <w:numPr>
+          <w:ilvl w:val="0"/>
+          <w:numId w:val="1"/>
+        </w:numPr>
+        <w:rPr>
+          <w:lang w:val="en-US"/>
+        </w:rPr>
+      </w:pPr>
+      <w:r>
+        <w:rPr>
+          <w:lang w:val="en-US"/>
+        </w:rPr>
+        <w:t xml:space="preserve">Organization of project files, code, and version control: </w:t>
+      </w:r>
+      <w:proofErr w:type="spellStart"/>
+      <w:r>
+        <w:rPr>
+          <w:lang w:val="en-US"/>
+        </w:rPr>
+        <w:t>Git</w:t>
+      </w:r>
+      <w:proofErr w:type="spellEnd"/>
+      <w:r>
+        <w:rPr>
+          <w:lang w:val="en-US"/>
+        </w:rPr>
+        <w:t xml:space="preserve"> w/ GitHub</w:t>
+      </w:r>
+    </w:p>
+    <w:p>
+      <w:pPr>
+        <w:pStyle w:val="ListParagraph"/>
+        <w:numPr>
+          <w:ilvl w:val="0"/>
+          <w:numId w:val="1"/>
+        </w:numPr>
+        <w:rPr>
+          <w:lang w:val="en-US"/>
+        </w:rPr>
+      </w:pPr>
+      <w:r>
+        <w:rPr>
+          <w:lang w:val="en-US"/>
+        </w:rPr>
+        <w:t xml:space="preserve">Organization of tasks, project backlog </w:t>
+      </w:r>
+      <w:proofErr w:type="spellStart"/>
+      <w:r>
+        <w:rPr>
+          <w:lang w:val="en-US"/>
+        </w:rPr>
+        <w:t>etc</w:t>
+      </w:r>
+      <w:proofErr w:type="spellEnd"/>
+      <w:r>
+        <w:rPr>
+          <w:lang w:val="en-US"/>
+        </w:rPr>
+        <w:t>: Meister Task</w:t>
       </w:r>
     </w:p>
     <w:p>
@@ -112,375 +493,7 @@
         <w:rPr>
           <w:lang w:val="en-US"/>
         </w:rPr>
-        <w:t>Conflict Handling</w:t>
-      </w:r>
-    </w:p>
-    <w:p>
-      <w:pPr>
-        <w:pStyle w:val="ListParagraph"/>
-        <w:numPr>
-          <w:ilvl w:val="0"/>
-          <w:numId w:val="3"/>
-        </w:numPr>
-        <w:rPr>
-          <w:lang w:val="en-US"/>
-        </w:rPr>
-      </w:pPr>
-      <w:r>
-        <w:rPr>
-          <w:lang w:val="en-US"/>
-        </w:rPr>
-        <w:t xml:space="preserve">Should issues arise professionally in the group, e.g. disagreements over a procedure, a majority win vote should decide it. </w:t>
-      </w:r>
-    </w:p>
-    <w:p>
-      <w:pPr>
-        <w:pStyle w:val="ListParagraph"/>
-        <w:numPr>
-          <w:ilvl w:val="0"/>
-          <w:numId w:val="3"/>
-        </w:numPr>
-        <w:rPr>
-          <w:lang w:val="en-US"/>
-        </w:rPr>
-      </w:pPr>
-      <w:r>
-        <w:rPr>
-          <w:lang w:val="en-US"/>
-        </w:rPr>
-        <w:t>Should someone break the contract, a penalty jar is set up. The penalty will be 5 kr.</w:t>
-      </w:r>
-    </w:p>
-    <w:p>
-      <w:pPr>
-        <w:pStyle w:val="ListParagraph"/>
-        <w:numPr>
-          <w:ilvl w:val="0"/>
-          <w:numId w:val="3"/>
-        </w:numPr>
-        <w:rPr>
-          <w:lang w:val="en-US"/>
-        </w:rPr>
-      </w:pPr>
-      <w:r>
-        <w:rPr>
-          <w:lang w:val="en-US"/>
-        </w:rPr>
-        <w:t>Matthew will keep the money until the group decides to use it.</w:t>
-      </w:r>
-    </w:p>
-    <w:p>
-      <w:pPr>
-        <w:pStyle w:val="ListParagraph"/>
-        <w:numPr>
-          <w:ilvl w:val="0"/>
-          <w:numId w:val="3"/>
-        </w:numPr>
-        <w:rPr>
-          <w:lang w:val="en-US"/>
-        </w:rPr>
-      </w:pPr>
-      <w:r>
-        <w:rPr>
-          <w:lang w:val="en-US"/>
-        </w:rPr>
-        <w:t>A log shall be kept over penalties, in the GitHub folder. The group will vote on whether the penalty will be applied or not, a majority vote is needed to decide.</w:t>
-      </w:r>
-    </w:p>
-    <w:p>
-      <w:pPr>
-        <w:pStyle w:val="ListParagraph"/>
-        <w:numPr>
-          <w:ilvl w:val="0"/>
-          <w:numId w:val="3"/>
-        </w:numPr>
-        <w:rPr>
-          <w:lang w:val="en-US"/>
-        </w:rPr>
-      </w:pPr>
-      <w:r>
-        <w:rPr>
-          <w:lang w:val="en-US"/>
-        </w:rPr>
-        <w:t>In case of disagreement, a die is rolled to decide what we do.</w:t>
-      </w:r>
-    </w:p>
-    <w:p>
-      <w:pPr>
-        <w:pStyle w:val="Heading1"/>
-        <w:rPr>
-          <w:lang w:val="en-US"/>
-        </w:rPr>
-      </w:pPr>
-      <w:r>
-        <w:rPr>
-          <w:lang w:val="en-US"/>
-        </w:rPr>
-        <w:t>Attendance and Meetings.</w:t>
-      </w:r>
-    </w:p>
-    <w:p>
-      <w:pPr>
-        <w:pStyle w:val="ListParagraph"/>
-        <w:numPr>
-          <w:ilvl w:val="0"/>
-          <w:numId w:val="1"/>
-        </w:numPr>
-        <w:spacing w:line="257" w:lineRule="auto"/>
-        <w:rPr>
-          <w:lang w:val="en-US"/>
-        </w:rPr>
-      </w:pPr>
-      <w:r>
-        <w:rPr>
-          <w:lang w:val="en-US"/>
-        </w:rPr>
-        <w:t xml:space="preserve">You are expected to show up every day. If unable to attend, inform the group via the common text chat. </w:t>
-      </w:r>
-    </w:p>
-    <w:p>
-      <w:pPr>
-        <w:pStyle w:val="ListParagraph"/>
-        <w:numPr>
-          <w:ilvl w:val="0"/>
-          <w:numId w:val="1"/>
-        </w:numPr>
-        <w:spacing w:line="257" w:lineRule="auto"/>
-        <w:rPr>
-          <w:lang w:val="en-US"/>
-        </w:rPr>
-      </w:pPr>
-      <w:r>
-        <w:rPr>
-          <w:lang w:val="en-US"/>
-        </w:rPr>
-        <w:t>If unable to attend, you are still expected to attempt to be in the daily scrum meeting via skype or another similar platform.</w:t>
-      </w:r>
-    </w:p>
-    <w:p>
-      <w:pPr>
-        <w:pStyle w:val="ListParagraph"/>
-        <w:numPr>
-          <w:ilvl w:val="0"/>
-          <w:numId w:val="1"/>
-        </w:numPr>
-        <w:spacing w:line="257" w:lineRule="auto"/>
-        <w:rPr>
-          <w:lang w:val="en-US"/>
-        </w:rPr>
-      </w:pPr>
-      <w:r>
-        <w:rPr>
-          <w:lang w:val="en-US"/>
-        </w:rPr>
-        <w:t>We will use a Facebook group and events to facilitate organization. If you cannot attend an event, please be honest about why not. Always respond to events ASAP. DO NOT RESPOND MAYBE.</w:t>
-      </w:r>
-    </w:p>
-    <w:p>
-      <w:pPr>
-        <w:pStyle w:val="ListParagraph"/>
-        <w:numPr>
-          <w:ilvl w:val="0"/>
-          <w:numId w:val="1"/>
-        </w:numPr>
-        <w:rPr>
-          <w:lang w:val="en-US"/>
-        </w:rPr>
-      </w:pPr>
-      <w:r>
-        <w:rPr>
-          <w:lang w:val="en-US"/>
-        </w:rPr>
-        <w:t>On Monday</w:t>
-      </w:r>
-      <w:r>
-        <w:rPr>
-          <w:lang w:val="en-US"/>
-        </w:rPr>
-        <w:t>,</w:t>
-      </w:r>
-      <w:r>
-        <w:rPr>
-          <w:lang w:val="en-US"/>
-        </w:rPr>
-        <w:t xml:space="preserve"> project work will start at 11:00 and you are expected to work until 14:00, every other day we start at 10:00 and end at 13:00.</w:t>
-      </w:r>
-    </w:p>
-    <w:p>
-      <w:pPr>
-        <w:pStyle w:val="Heading1"/>
-        <w:rPr>
-          <w:lang w:val="en-US"/>
-        </w:rPr>
-      </w:pPr>
-      <w:r>
-        <w:rPr>
-          <w:lang w:val="en-US"/>
-        </w:rPr>
-        <w:t>Scrum Usage</w:t>
-      </w:r>
-    </w:p>
-    <w:p>
-      <w:pPr>
-        <w:pStyle w:val="ListParagraph"/>
-        <w:numPr>
-          <w:ilvl w:val="0"/>
-          <w:numId w:val="1"/>
-        </w:numPr>
-        <w:rPr>
-          <w:lang w:val="en-US"/>
-        </w:rPr>
-      </w:pPr>
-      <w:r>
-        <w:rPr>
-          <w:lang w:val="en-US"/>
-        </w:rPr>
-        <w:t>The scrum master will change every sprint</w:t>
-      </w:r>
-    </w:p>
-    <w:p>
-      <w:pPr>
-        <w:pStyle w:val="ListParagraph"/>
-        <w:numPr>
-          <w:ilvl w:val="0"/>
-          <w:numId w:val="1"/>
-        </w:numPr>
-        <w:rPr>
-          <w:lang w:val="en-US"/>
-        </w:rPr>
-      </w:pPr>
-      <w:r>
-        <w:rPr>
-          <w:lang w:val="en-US"/>
-        </w:rPr>
-        <w:t>At the end of each sprint we will do a retrospective to reflect on our work</w:t>
-      </w:r>
-    </w:p>
-    <w:p>
-      <w:pPr>
-        <w:pStyle w:val="ListParagraph"/>
-        <w:numPr>
-          <w:ilvl w:val="0"/>
-          <w:numId w:val="1"/>
-        </w:numPr>
-        <w:rPr>
-          <w:lang w:val="en-US"/>
-        </w:rPr>
-      </w:pPr>
-      <w:r>
-        <w:rPr>
-          <w:lang w:val="en-US"/>
-        </w:rPr>
-        <w:t>We will begin each day with a sit-down meeting</w:t>
-      </w:r>
-    </w:p>
-    <w:p>
-      <w:pPr>
-        <w:pStyle w:val="Heading1"/>
-        <w:rPr>
-          <w:lang w:val="en-US"/>
-        </w:rPr>
-      </w:pPr>
-      <w:r>
-        <w:rPr>
-          <w:lang w:val="en-US"/>
-        </w:rPr>
-        <w:t>Developer Tools</w:t>
-      </w:r>
-    </w:p>
-    <w:p>
-      <w:pPr>
-        <w:pStyle w:val="ListParagraph"/>
-        <w:numPr>
-          <w:ilvl w:val="0"/>
-          <w:numId w:val="1"/>
-        </w:numPr>
-        <w:rPr>
-          <w:lang w:val="en-US"/>
-        </w:rPr>
-      </w:pPr>
-      <w:r>
-        <w:rPr>
-          <w:lang w:val="en-US"/>
-        </w:rPr>
-        <w:t>Organization of time, place, and specials meetings: Facebook and Events</w:t>
-      </w:r>
-    </w:p>
-    <w:p>
-      <w:pPr>
-        <w:pStyle w:val="ListParagraph"/>
-        <w:numPr>
-          <w:ilvl w:val="0"/>
-          <w:numId w:val="1"/>
-        </w:numPr>
-        <w:rPr>
-          <w:lang w:val="en-US"/>
-        </w:rPr>
-      </w:pPr>
-      <w:r>
-        <w:rPr>
-          <w:lang w:val="en-US"/>
-        </w:rPr>
-        <w:t xml:space="preserve">Organization of project files, code, and version control: </w:t>
-      </w:r>
-      <w:proofErr w:type="spellStart"/>
-      <w:r>
-        <w:rPr>
-          <w:lang w:val="en-US"/>
-        </w:rPr>
-        <w:t>Git</w:t>
-      </w:r>
-      <w:proofErr w:type="spellEnd"/>
-      <w:r>
-        <w:rPr>
-          <w:lang w:val="en-US"/>
-        </w:rPr>
-        <w:t xml:space="preserve"> w/ GitHub</w:t>
-      </w:r>
-    </w:p>
-    <w:p>
-      <w:pPr>
-        <w:pStyle w:val="ListParagraph"/>
-        <w:numPr>
-          <w:ilvl w:val="0"/>
-          <w:numId w:val="1"/>
-        </w:numPr>
-        <w:rPr>
-          <w:lang w:val="en-US"/>
-        </w:rPr>
-      </w:pPr>
-      <w:r>
-        <w:rPr>
-          <w:lang w:val="en-US"/>
-        </w:rPr>
-        <w:t xml:space="preserve">Organization of tasks, project backlog </w:t>
-      </w:r>
-      <w:proofErr w:type="spellStart"/>
-      <w:r>
-        <w:rPr>
-          <w:lang w:val="en-US"/>
-        </w:rPr>
-        <w:t>etc</w:t>
-      </w:r>
-      <w:proofErr w:type="spellEnd"/>
-      <w:r>
-        <w:rPr>
-          <w:lang w:val="en-US"/>
-        </w:rPr>
-        <w:t>: Meister Task</w:t>
-      </w:r>
-    </w:p>
-    <w:p>
-      <w:pPr>
-        <w:pStyle w:val="Heading1"/>
-        <w:rPr>
-          <w:lang w:val="en-US"/>
-        </w:rPr>
-      </w:pPr>
-      <w:r>
-        <w:rPr>
-          <w:lang w:val="en-US"/>
-        </w:rPr>
+        <w:lastRenderedPageBreak/>
         <w:t>Naming Conventions</w:t>
       </w:r>
     </w:p>
@@ -517,7 +530,6 @@
         <w:rPr>
           <w:lang w:val="en-US"/>
         </w:rPr>
-        <w:lastRenderedPageBreak/>
         <w:t>Global variables are named with an underscore at the beginning, unless they are constant.</w:t>
       </w:r>
     </w:p>

</xml_diff>

<commit_message>
Changes to group contract
</commit_message>
<xml_diff>
--- a/Group Contract.docx
+++ b/Group Contract.docx
@@ -265,92 +265,129 @@
         <w:rPr>
           <w:lang w:val="en-US"/>
         </w:rPr>
-        <w:t>We will use a Facebook group and events to facilitate organization. If you cannot attend an event, please be honest about why not. Always respond to events ASAP. DO NOT RESPOND MAYBE.</w:t>
-      </w:r>
-    </w:p>
-    <w:p>
-      <w:pPr>
-        <w:pStyle w:val="ListParagraph"/>
-        <w:numPr>
-          <w:ilvl w:val="0"/>
-          <w:numId w:val="1"/>
-        </w:numPr>
-        <w:spacing w:line="257" w:lineRule="auto"/>
-        <w:rPr>
-          <w:lang w:val="en-US"/>
-        </w:rPr>
-      </w:pPr>
-      <w:r>
-        <w:rPr>
-          <w:lang w:val="en-US"/>
-        </w:rPr>
-        <w:t>We meet at 10</w:t>
-      </w:r>
-      <w:r>
-        <w:rPr>
-          <w:lang w:val="en-US"/>
-        </w:rPr>
-        <w:t>:00 am, Sunday</w:t>
-      </w:r>
-      <w:r>
-        <w:rPr>
-          <w:rStyle w:val="FootnoteReference"/>
-          <w:lang w:val="en-US"/>
-        </w:rPr>
-        <w:footnoteReference w:id="1"/>
-      </w:r>
-      <w:r>
-        <w:rPr>
-          <w:lang w:val="en-US"/>
-        </w:rPr>
-        <w:t>-Friday,</w:t>
-      </w:r>
-      <w:r>
-        <w:rPr>
-          <w:lang w:val="en-US"/>
-        </w:rPr>
-        <w:t xml:space="preserve"> Starting with a stand-up meeting. If late to the stand-up meeting, penalty applies.</w:t>
-      </w:r>
-    </w:p>
-    <w:p>
-      <w:pPr>
-        <w:pStyle w:val="Heading1"/>
-        <w:rPr>
-          <w:lang w:val="en-US"/>
-        </w:rPr>
-      </w:pPr>
-      <w:r>
-        <w:rPr>
-          <w:lang w:val="en-US"/>
-        </w:rPr>
-        <w:t>Scrum Usage</w:t>
-      </w:r>
-    </w:p>
-    <w:p>
-      <w:pPr>
-        <w:pStyle w:val="ListParagraph"/>
-        <w:numPr>
-          <w:ilvl w:val="0"/>
-          <w:numId w:val="1"/>
-        </w:numPr>
-        <w:rPr>
-          <w:lang w:val="en-US"/>
-        </w:rPr>
-      </w:pPr>
-      <w:r>
-        <w:rPr>
-          <w:lang w:val="en-US"/>
-        </w:rPr>
-        <w:t>The scrum master will change every sprint</w:t>
-      </w:r>
-      <w:r>
-        <w:rPr>
-          <w:lang w:val="en-US"/>
-        </w:rPr>
-        <w:t>, as with working pairs.</w:t>
+        <w:t xml:space="preserve">We will use a </w:t>
+      </w:r>
+      <w:r>
+        <w:rPr>
+          <w:lang w:val="en-US"/>
+        </w:rPr>
+        <w:t>Slack</w:t>
       </w:r>
       <w:bookmarkStart w:id="0" w:name="_GoBack"/>
       <w:bookmarkEnd w:id="0"/>
+      <w:r>
+        <w:rPr>
+          <w:lang w:val="en-US"/>
+        </w:rPr>
+        <w:t xml:space="preserve"> group and events to facilitate organization. If you cannot attend an event, please be honest about why not. Always respond to events ASAP. DO NOT RESPOND MAYBE.</w:t>
+      </w:r>
+    </w:p>
+    <w:p>
+      <w:pPr>
+        <w:pStyle w:val="ListParagraph"/>
+        <w:numPr>
+          <w:ilvl w:val="0"/>
+          <w:numId w:val="1"/>
+        </w:numPr>
+        <w:spacing w:line="257" w:lineRule="auto"/>
+        <w:rPr>
+          <w:lang w:val="en-US"/>
+        </w:rPr>
+      </w:pPr>
+      <w:r>
+        <w:rPr>
+          <w:lang w:val="en-US"/>
+        </w:rPr>
+        <w:t>We meet at 10</w:t>
+      </w:r>
+      <w:r>
+        <w:rPr>
+          <w:lang w:val="en-US"/>
+        </w:rPr>
+        <w:t>:00 am, Monday-Friday;</w:t>
+      </w:r>
+      <w:r>
+        <w:rPr>
+          <w:lang w:val="en-US"/>
+        </w:rPr>
+        <w:t xml:space="preserve"> 01:3</w:t>
+      </w:r>
+      <w:r>
+        <w:rPr>
+          <w:lang w:val="en-US"/>
+        </w:rPr>
+        <w:t>0 pm Sunday</w:t>
+      </w:r>
+      <w:r>
+        <w:rPr>
+          <w:rStyle w:val="FootnoteReference"/>
+          <w:lang w:val="en-US"/>
+        </w:rPr>
+        <w:footnoteReference w:id="1"/>
+      </w:r>
+      <w:r>
+        <w:rPr>
+          <w:lang w:val="en-US"/>
+        </w:rPr>
+        <w:t>.</w:t>
+      </w:r>
+    </w:p>
+    <w:p>
+      <w:pPr>
+        <w:pStyle w:val="ListParagraph"/>
+        <w:numPr>
+          <w:ilvl w:val="0"/>
+          <w:numId w:val="1"/>
+        </w:numPr>
+        <w:spacing w:line="257" w:lineRule="auto"/>
+        <w:rPr>
+          <w:lang w:val="en-US"/>
+        </w:rPr>
+      </w:pPr>
+      <w:r>
+        <w:rPr>
+          <w:lang w:val="en-US"/>
+        </w:rPr>
+        <w:t>Starting with a stand-up meeting. If late to the stand-up meeting, penalty applies.</w:t>
+      </w:r>
+    </w:p>
+    <w:p>
+      <w:pPr>
+        <w:pStyle w:val="Heading1"/>
+        <w:rPr>
+          <w:lang w:val="en-US"/>
+        </w:rPr>
+      </w:pPr>
+      <w:r>
+        <w:rPr>
+          <w:lang w:val="en-US"/>
+        </w:rPr>
+        <w:t>Scrum Usage</w:t>
+      </w:r>
+    </w:p>
+    <w:p>
+      <w:pPr>
+        <w:pStyle w:val="ListParagraph"/>
+        <w:numPr>
+          <w:ilvl w:val="0"/>
+          <w:numId w:val="1"/>
+        </w:numPr>
+        <w:rPr>
+          <w:lang w:val="en-US"/>
+        </w:rPr>
+      </w:pPr>
+      <w:r>
+        <w:rPr>
+          <w:lang w:val="en-US"/>
+        </w:rPr>
+        <w:t>The scrum master will change every sprint</w:t>
+      </w:r>
+      <w:r>
+        <w:rPr>
+          <w:lang w:val="en-US"/>
+        </w:rPr>
+        <w:t>, as with working pairs.</w:t>
+      </w:r>
     </w:p>
     <w:p>
       <w:pPr>
@@ -1305,7 +1342,7 @@
         <w:footnoteRef/>
       </w:r>
       <w:r>
-        <w:t xml:space="preserve"> Jonas is exempt from meeting Sunday due to work.</w:t>
+        <w:t xml:space="preserve"> Jonas except from meeting Sunday due to work</w:t>
       </w:r>
     </w:p>
   </w:footnote>
@@ -2962,7 +2999,7 @@
 </file>
 
 <file path=customXml/itemProps1.xml><?xml version="1.0" encoding="utf-8"?>
-<ds:datastoreItem xmlns:ds="http://schemas.openxmlformats.org/officeDocument/2006/customXml" ds:itemID="{51B1EA52-DE33-42D0-91A4-F015E3EB2A06}">
+<ds:datastoreItem xmlns:ds="http://schemas.openxmlformats.org/officeDocument/2006/customXml" ds:itemID="{0AE9EA10-34C5-4835-9139-D28EA4B2BA0D}">
   <ds:schemaRefs>
     <ds:schemaRef ds:uri="http://schemas.openxmlformats.org/officeDocument/2006/bibliography"/>
   </ds:schemaRefs>

</xml_diff>